<commit_message>
🎓 make it neater
</commit_message>
<xml_diff>
--- a/src/templates/undangan_seminar.docx
+++ b/src/templates/undangan_seminar.docx
@@ -29,7 +29,7 @@
         <w:tab/>
       </w:r>
       <w:r>
-        <w:t>/UN19.5.1.1.7/ TL/DL/2024</w:t>
+        <w:t>/UN19.5.1.1.7/ TL/DL/2025</w:t>
       </w:r>
     </w:p>
     <w:p>
@@ -102,7 +102,7 @@
       <w:pPr>
         <w:tabs>
           <w:tab w:val="left" w:pos="2980"/>
-          <w:tab w:val="left" w:pos="6581"/>
+          <w:tab w:val="left" w:pos="7938"/>
         </w:tabs>
         <w:spacing w:line="252" w:lineRule="auto"/>
         <w:ind w:left="100"/>
@@ -147,7 +147,7 @@
         </w:numPr>
         <w:tabs>
           <w:tab w:val="left" w:pos="3201"/>
-          <w:tab w:val="left" w:pos="6581"/>
+          <w:tab w:val="left" w:pos="7938"/>
         </w:tabs>
         <w:spacing w:line="252" w:lineRule="auto"/>
         <w:ind w:hanging="220"/>
@@ -180,7 +180,7 @@
         </w:numPr>
         <w:tabs>
           <w:tab w:val="left" w:pos="3201"/>
-          <w:tab w:val="left" w:pos="6581"/>
+          <w:tab w:val="left" w:pos="7938"/>
         </w:tabs>
         <w:spacing w:before="2" w:line="252" w:lineRule="auto"/>
         <w:ind w:hanging="220"/>
@@ -195,16 +195,7 @@
           <w:sz w:val="24"/>
           <w:szCs w:val="24"/>
         </w:rPr>
-        <w:t>&lt;&lt;</w:t>
-      </w:r>
-      <w:r>
-        <w:rPr>
-          <w:b/>
-          <w:color w:val="202124"/>
-          <w:sz w:val="24"/>
-          <w:szCs w:val="24"/>
-        </w:rPr>
-        <w:t>NAMA PEMBIMBING 2&gt;&gt;</w:t>
+        <w:t>&lt;&lt;NAMA PEMBIMBING 2&gt;&gt;</w:t>
       </w:r>
       <w:r>
         <w:rPr>
@@ -222,7 +213,7 @@
         </w:numPr>
         <w:tabs>
           <w:tab w:val="left" w:pos="3201"/>
-          <w:tab w:val="left" w:pos="6581"/>
+          <w:tab w:val="left" w:pos="7938"/>
         </w:tabs>
         <w:spacing w:line="252" w:lineRule="auto"/>
         <w:ind w:hanging="220"/>
@@ -260,7 +251,7 @@
           <w:numId w:val="1"/>
         </w:numPr>
         <w:tabs>
-          <w:tab w:val="left" w:pos="6575"/>
+          <w:tab w:val="left" w:pos="7938"/>
         </w:tabs>
         <w:spacing w:before="2"/>
         <w:ind w:hanging="220"/>
@@ -302,9 +293,11 @@
         <w:spacing w:line="251" w:lineRule="auto"/>
         <w:ind w:left="100"/>
       </w:pPr>
+      <w:proofErr w:type="gramStart"/>
       <w:r>
         <w:t>di</w:t>
       </w:r>
+      <w:proofErr w:type="gramEnd"/>
     </w:p>
     <w:p>
       <w:pPr>
@@ -328,7 +321,10 @@
         <w:t>Dengan hormat,</w:t>
       </w:r>
     </w:p>
-    <w:p/>
+    <w:p>
+      <w:bookmarkStart w:id="0" w:name="_GoBack"/>
+      <w:bookmarkEnd w:id="0"/>
+    </w:p>
     <w:p>
       <w:pPr>
         <w:spacing w:before="1" w:line="252" w:lineRule="auto"/>
@@ -359,7 +355,8 @@
     <w:tbl>
       <w:tblPr>
         <w:tblStyle w:val="a3"/>
-        <w:tblW w:w="9360" w:type="dxa"/>
+        <w:tblW w:w="9260" w:type="dxa"/>
+        <w:tblInd w:w="100" w:type="dxa"/>
         <w:tblBorders>
           <w:top w:val="single" w:sz="8" w:space="0" w:color="000000"/>
           <w:left w:val="single" w:sz="8" w:space="0" w:color="000000"/>
@@ -372,7 +369,7 @@
         <w:tblLook w:val="0600" w:firstRow="0" w:lastRow="0" w:firstColumn="0" w:lastColumn="0" w:noHBand="1" w:noVBand="1"/>
       </w:tblPr>
       <w:tblGrid>
-        <w:gridCol w:w="2850"/>
+        <w:gridCol w:w="2750"/>
         <w:gridCol w:w="255"/>
         <w:gridCol w:w="6255"/>
       </w:tblGrid>
@@ -382,7 +379,7 @@
         </w:trPr>
         <w:tc>
           <w:tcPr>
-            <w:tcW w:w="2850" w:type="dxa"/>
+            <w:tcW w:w="2750" w:type="dxa"/>
             <w:tcBorders>
               <w:top w:val="nil"/>
               <w:left w:val="nil"/>
@@ -487,15 +484,7 @@
                 <w:sz w:val="21"/>
                 <w:szCs w:val="21"/>
               </w:rPr>
-              <w:t xml:space="preserve"> &lt;&lt;</w:t>
-            </w:r>
-            <w:r>
-              <w:rPr>
-                <w:b/>
-                <w:sz w:val="21"/>
-                <w:szCs w:val="21"/>
-              </w:rPr>
-              <w:t>NAMA MAHASISWA&gt;&gt;</w:t>
+              <w:t xml:space="preserve"> &lt;&lt;NAMA MAHASISWA&gt;&gt;</w:t>
             </w:r>
           </w:p>
         </w:tc>
@@ -506,7 +495,7 @@
         </w:trPr>
         <w:tc>
           <w:tcPr>
-            <w:tcW w:w="2850" w:type="dxa"/>
+            <w:tcW w:w="2750" w:type="dxa"/>
             <w:tcBorders>
               <w:top w:val="nil"/>
               <w:left w:val="nil"/>
@@ -625,7 +614,7 @@
         </w:trPr>
         <w:tc>
           <w:tcPr>
-            <w:tcW w:w="2850" w:type="dxa"/>
+            <w:tcW w:w="2750" w:type="dxa"/>
             <w:tcBorders>
               <w:top w:val="nil"/>
               <w:left w:val="nil"/>
@@ -878,7 +867,6 @@
       <w:r>
         <w:rPr>
           <w:noProof/>
-          <w:lang w:val="en-US"/>
         </w:rPr>
         <w:drawing>
           <wp:anchor distT="0" distB="0" distL="0" distR="0" simplePos="0" relativeHeight="251658240" behindDoc="1" locked="0" layoutInCell="1" hidden="0" allowOverlap="1" wp14:anchorId="0ECA9A73" wp14:editId="0D93F15E">
@@ -1001,8 +989,6 @@
         </w:rPr>
         <w:t>NIP. 19860612 201212 1 003</w:t>
       </w:r>
-      <w:bookmarkStart w:id="0" w:name="_GoBack"/>
-      <w:bookmarkEnd w:id="0"/>
     </w:p>
     <w:sectPr>
       <w:headerReference w:type="default" r:id="rId9"/>
@@ -1055,7 +1041,6 @@
     <w:r>
       <w:rPr>
         <w:noProof/>
-        <w:lang w:val="en-US"/>
       </w:rPr>
       <mc:AlternateContent>
         <mc:Choice Requires="wpg">
@@ -1124,14 +1109,7 @@
                               <w:color w:val="000000"/>
                               <w:sz w:val="23"/>
                             </w:rPr>
-                            <w:t>Visi : Menjadi Program Studi Teknik L</w:t>
-                          </w:r>
-                          <w:r>
-                            <w:rPr>
-                              <w:color w:val="000000"/>
-                              <w:sz w:val="23"/>
-                            </w:rPr>
-                            <w:t>ingkungan Yang Unggul Secara Nasional Dalam Riset Limbah Industri Oleokimia dan Air Gambut Pada Tahun 2035</w:t>
+                            <w:t>Visi : Menjadi Program Studi Teknik Lingkungan Yang Unggul Secara Nasional Dalam Riset Limbah Industri Oleokimia dan Air Gambut Pada Tahun 2035</w:t>
                           </w:r>
                         </w:p>
                       </w:txbxContent>
@@ -1192,7 +1170,6 @@
     <w:r>
       <w:rPr>
         <w:noProof/>
-        <w:lang w:val="en-US"/>
       </w:rPr>
       <mc:AlternateContent>
         <mc:Choice Requires="wpg">
@@ -1348,7 +1325,6 @@
     <w:r>
       <w:rPr>
         <w:noProof/>
-        <w:lang w:val="en-US"/>
       </w:rPr>
       <mc:AlternateContent>
         <mc:Choice Requires="wpg">
@@ -1499,7 +1475,6 @@
         <w:noProof/>
         <w:sz w:val="26"/>
         <w:szCs w:val="26"/>
-        <w:lang w:val="en-US"/>
       </w:rPr>
       <w:drawing>
         <wp:anchor distT="0" distB="0" distL="0" distR="0" simplePos="0" relativeHeight="251658240" behindDoc="1" locked="0" layoutInCell="1" hidden="0" allowOverlap="1" wp14:anchorId="79ADF78D" wp14:editId="21FEE2B9">
@@ -1659,7 +1634,6 @@
     <w:r>
       <w:rPr>
         <w:noProof/>
-        <w:lang w:val="en-US"/>
       </w:rPr>
       <mc:AlternateContent>
         <mc:Choice Requires="wpg">
@@ -1916,7 +1890,7 @@
         <w:rFonts w:ascii="Times New Roman" w:eastAsia="Times New Roman" w:hAnsi="Times New Roman" w:cs="Times New Roman"/>
         <w:sz w:val="22"/>
         <w:szCs w:val="22"/>
-        <w:lang w:eastAsia="en-US" w:bidi="ar-SA"/>
+        <w:lang w:val="en-US" w:eastAsia="en-US" w:bidi="ar-SA"/>
       </w:rPr>
     </w:rPrDefault>
     <w:pPrDefault>
@@ -2162,6 +2136,7 @@
   <w:style w:type="character" w:default="1" w:styleId="DefaultParagraphFont">
     <w:name w:val="Default Paragraph Font"/>
     <w:uiPriority w:val="1"/>
+    <w:semiHidden/>
     <w:unhideWhenUsed/>
   </w:style>
   <w:style w:type="table" w:default="1" w:styleId="TableNormal">
@@ -2592,7 +2567,7 @@
         <w:rFonts w:ascii="Times New Roman" w:eastAsia="Times New Roman" w:hAnsi="Times New Roman" w:cs="Times New Roman"/>
         <w:sz w:val="22"/>
         <w:szCs w:val="22"/>
-        <w:lang w:eastAsia="en-US" w:bidi="ar-SA"/>
+        <w:lang w:val="en-US" w:eastAsia="en-US" w:bidi="ar-SA"/>
       </w:rPr>
     </w:rPrDefault>
     <w:pPrDefault>
@@ -2838,6 +2813,7 @@
   <w:style w:type="character" w:default="1" w:styleId="DefaultParagraphFont">
     <w:name w:val="Default Paragraph Font"/>
     <w:uiPriority w:val="1"/>
+    <w:semiHidden/>
     <w:unhideWhenUsed/>
   </w:style>
   <w:style w:type="table" w:default="1" w:styleId="TableNormal">

</xml_diff>